<commit_message>
support header & footer
</commit_message>
<xml_diff>
--- a/tests/samples/block/r-temple.docx
+++ b/tests/samples/block/r-temple.docx
@@ -1017,14 +1017,12 @@
       </w:rPr>
       <w:t/>
     </w:r>
-    <w:commentRangeStart w:id="r7"/>
     <w:r>
       <w:rPr>
         <w:rFonts w:ascii="隶书" w:eastAsia="隶书" w:hAnsi="宋体" w:hint="eastAsia"/>
       </w:rPr>
-      <w:t>footer</w:t>
+      <w:t>MDWORD-FOOTER</w:t>
     </w:r>
-    <w:commentRangeEnd w:id="r7"/>
     <w:r>
       <w:rPr>
         <w:rFonts w:ascii="隶书" w:eastAsia="隶书" w:hAnsi="宋体" w:hint="eastAsia"/>
@@ -1075,14 +1073,12 @@
       </w:rPr>
       <w:t/>
     </w:r>
-    <w:commentRangeStart w:id="r6"/>
     <w:r>
       <w:rPr>
         <w:rFonts w:ascii="隶书" w:eastAsia="隶书" w:hint="eastAsia"/>
       </w:rPr>
-      <w:t>header</w:t>
+      <w:t>MDWORD-HEADER</w:t>
     </w:r>
-    <w:commentRangeEnd w:id="r6"/>
     <w:r>
       <w:rPr>
         <w:rFonts w:ascii="隶书" w:eastAsia="隶书" w:hint="eastAsia"/>

</xml_diff>

<commit_message>
update edit header footer
</commit_message>
<xml_diff>
--- a/tests/samples/block/r-temple.docx
+++ b/tests/samples/block/r-temple.docx
@@ -228,6 +228,12 @@
               </w:rPr>
               <w:t>5%</w:t>
             </w:r>
+            <w:r>
+              <w:rPr>
+                <w:rStyle w:val="a4"/>
+                <w:rFonts w:ascii="隶书" w:eastAsia="隶书" w:hint="eastAsia"/>
+              </w:rPr>
+            </w:r>
           </w:p>
         </w:tc>
       </w:tr>
@@ -332,6 +338,12 @@
               </w:rPr>
               <w:t>-5%</w:t>
             </w:r>
+            <w:r>
+              <w:rPr>
+                <w:rStyle w:val="a4"/>
+                <w:rFonts w:ascii="隶书" w:eastAsia="隶书" w:hint="eastAsia"/>
+              </w:rPr>
+            </w:r>
           </w:p>
         </w:tc>
       </w:tr>
@@ -435,6 +447,12 @@
                 <w:rFonts w:ascii="隶书" w:eastAsia="隶书" w:hint="eastAsia"/>
               </w:rPr>
               <w:t>20%</w:t>
+            </w:r>
+            <w:r>
+              <w:rPr>
+                <w:rStyle w:val="a4"/>
+                <w:rFonts w:ascii="隶书" w:eastAsia="隶书" w:hint="eastAsia"/>
+              </w:rPr>
             </w:r>
           </w:p>
         </w:tc>

</xml_diff>